<commit_message>
Add HTML structure and JavaScript functionality; update Task 3 output and fix patterns.py formatting
</commit_message>
<xml_diff>
--- a/Task 3.docx
+++ b/Task 3.docx
@@ -3699,6 +3699,148 @@
           <w:u w:val="single"/>
         </w:rPr>
       </w:pPr>
+      <w:r>
+        <w:rPr>
+          <w:b/>
+          <w:sz w:val="32"/>
+          <w:szCs w:val="32"/>
+          <w:u w:val="single"/>
+        </w:rPr>
+        <w:t>Output:</w:t>
+      </w:r>
+    </w:p>
+    <w:p>
+      <w:pPr>
+        <w:rPr>
+          <w:b/>
+          <w:sz w:val="32"/>
+          <w:szCs w:val="32"/>
+          <w:u w:val="single"/>
+        </w:rPr>
+      </w:pPr>
+      <w:r>
+        <w:rPr>
+          <w:b/>
+          <w:sz w:val="32"/>
+          <w:szCs w:val="32"/>
+          <w:u w:val="single"/>
+        </w:rPr>
+        <w:t>2</w:t>
+      </w:r>
+    </w:p>
+    <w:p>
+      <w:pPr>
+        <w:rPr>
+          <w:b/>
+          <w:sz w:val="32"/>
+          <w:szCs w:val="32"/>
+          <w:u w:val="single"/>
+        </w:rPr>
+      </w:pPr>
+      <w:r>
+        <w:rPr>
+          <w:b/>
+          <w:sz w:val="32"/>
+          <w:szCs w:val="32"/>
+          <w:u w:val="single"/>
+        </w:rPr>
+        <w:t>4</w:t>
+      </w:r>
+    </w:p>
+    <w:p>
+      <w:pPr>
+        <w:rPr>
+          <w:b/>
+          <w:sz w:val="32"/>
+          <w:szCs w:val="32"/>
+          <w:u w:val="single"/>
+        </w:rPr>
+      </w:pPr>
+      <w:r>
+        <w:rPr>
+          <w:b/>
+          <w:sz w:val="32"/>
+          <w:szCs w:val="32"/>
+          <w:u w:val="single"/>
+        </w:rPr>
+        <w:t>8</w:t>
+      </w:r>
+    </w:p>
+    <w:p>
+      <w:pPr>
+        <w:rPr>
+          <w:b/>
+          <w:sz w:val="32"/>
+          <w:szCs w:val="32"/>
+          <w:u w:val="single"/>
+        </w:rPr>
+      </w:pPr>
+      <w:r>
+        <w:rPr>
+          <w:b/>
+          <w:sz w:val="32"/>
+          <w:szCs w:val="32"/>
+          <w:u w:val="single"/>
+        </w:rPr>
+        <w:t>16</w:t>
+      </w:r>
+    </w:p>
+    <w:p>
+      <w:pPr>
+        <w:rPr>
+          <w:b/>
+          <w:sz w:val="32"/>
+          <w:szCs w:val="32"/>
+          <w:u w:val="single"/>
+        </w:rPr>
+      </w:pPr>
+      <w:r>
+        <w:rPr>
+          <w:b/>
+          <w:sz w:val="32"/>
+          <w:szCs w:val="32"/>
+          <w:u w:val="single"/>
+        </w:rPr>
+        <w:t>32</w:t>
+      </w:r>
+    </w:p>
+    <w:p>
+      <w:pPr>
+        <w:rPr>
+          <w:b/>
+          <w:sz w:val="32"/>
+          <w:szCs w:val="32"/>
+          <w:u w:val="single"/>
+        </w:rPr>
+      </w:pPr>
+      <w:r>
+        <w:rPr>
+          <w:b/>
+          <w:sz w:val="32"/>
+          <w:szCs w:val="32"/>
+          <w:u w:val="single"/>
+        </w:rPr>
+        <w:t>64</w:t>
+      </w:r>
+    </w:p>
+    <w:p>
+      <w:pPr>
+        <w:rPr>
+          <w:b/>
+          <w:sz w:val="32"/>
+          <w:szCs w:val="32"/>
+          <w:u w:val="single"/>
+        </w:rPr>
+      </w:pPr>
+      <w:r>
+        <w:rPr>
+          <w:b/>
+          <w:sz w:val="32"/>
+          <w:szCs w:val="32"/>
+          <w:u w:val="single"/>
+        </w:rPr>
+        <w:t>128</w:t>
+      </w:r>
       <w:bookmarkStart w:id="0" w:name="_GoBack"/>
       <w:bookmarkEnd w:id="0"/>
     </w:p>

</xml_diff>